<commit_message>
Merged PR 1709: Merge feature/US_75918_Add_application_themeing_support to develop
</commit_message>
<xml_diff>
--- a/Documents/External/Integration_DLS_UIKit_V1.1.docx
+++ b/Documents/External/Integration_DLS_UIKit_V1.1.docx
@@ -822,6 +822,7 @@
         <w:rPr>
           <w:rStyle w:val="BookTitle"/>
         </w:rPr>
+        <w:lastRenderedPageBreak/>
         <w:t>Content</w:t>
       </w:r>
     </w:p>
@@ -865,6 +866,8 @@
         </w:rPr>
         <w:fldChar w:fldCharType="separate"/>
       </w:r>
+      <w:bookmarkStart w:id="0" w:name="_GoBack"/>
+      <w:bookmarkEnd w:id="0"/>
       <w:r>
         <w:rPr>
           <w:iCs/>
@@ -907,7 +910,7 @@
         <w:rPr>
           <w:noProof/>
         </w:rPr>
-        <w:instrText xml:space="preserve"> PAGEREF _Toc481479123 \h </w:instrText>
+        <w:instrText xml:space="preserve"> PAGEREF _Toc491954337 \h </w:instrText>
       </w:r>
       <w:r>
         <w:rPr>
@@ -990,7 +993,7 @@
         <w:rPr>
           <w:noProof/>
         </w:rPr>
-        <w:instrText xml:space="preserve"> PAGEREF _Toc481479124 \h </w:instrText>
+        <w:instrText xml:space="preserve"> PAGEREF _Toc491954338 \h </w:instrText>
       </w:r>
       <w:r>
         <w:rPr>
@@ -1073,7 +1076,7 @@
         <w:rPr>
           <w:noProof/>
         </w:rPr>
-        <w:instrText xml:space="preserve"> PAGEREF _Toc481479125 \h </w:instrText>
+        <w:instrText xml:space="preserve"> PAGEREF _Toc491954339 \h </w:instrText>
       </w:r>
       <w:r>
         <w:rPr>
@@ -1156,7 +1159,7 @@
         <w:rPr>
           <w:noProof/>
         </w:rPr>
-        <w:instrText xml:space="preserve"> PAGEREF _Toc481479126 \h </w:instrText>
+        <w:instrText xml:space="preserve"> PAGEREF _Toc491954340 \h </w:instrText>
       </w:r>
       <w:r>
         <w:rPr>
@@ -1221,6 +1224,89 @@
           <w:noProof/>
           <w:color w:val="2F5496" w:themeColor="accent5" w:themeShade="BF"/>
         </w:rPr>
+        <w:t>IconFont support</w:t>
+      </w:r>
+      <w:r>
+        <w:rPr>
+          <w:noProof/>
+        </w:rPr>
+        <w:tab/>
+      </w:r>
+      <w:r>
+        <w:rPr>
+          <w:noProof/>
+        </w:rPr>
+        <w:fldChar w:fldCharType="begin"/>
+      </w:r>
+      <w:r>
+        <w:rPr>
+          <w:noProof/>
+        </w:rPr>
+        <w:instrText xml:space="preserve"> PAGEREF _Toc491954341 \h </w:instrText>
+      </w:r>
+      <w:r>
+        <w:rPr>
+          <w:noProof/>
+        </w:rPr>
+      </w:r>
+      <w:r>
+        <w:rPr>
+          <w:noProof/>
+        </w:rPr>
+        <w:fldChar w:fldCharType="separate"/>
+      </w:r>
+      <w:r>
+        <w:rPr>
+          <w:noProof/>
+        </w:rPr>
+        <w:t>4</w:t>
+      </w:r>
+      <w:r>
+        <w:rPr>
+          <w:noProof/>
+        </w:rPr>
+        <w:fldChar w:fldCharType="end"/>
+      </w:r>
+    </w:p>
+    <w:p>
+      <w:pPr>
+        <w:pStyle w:val="TOC1"/>
+        <w:tabs>
+          <w:tab w:val="left" w:pos="440"/>
+          <w:tab w:val="right" w:leader="dot" w:pos="9350"/>
+        </w:tabs>
+        <w:rPr>
+          <w:rFonts w:eastAsiaTheme="minorEastAsia"/>
+          <w:b w:val="0"/>
+          <w:bCs w:val="0"/>
+          <w:noProof/>
+          <w:lang w:val="en-GB" w:eastAsia="en-GB"/>
+        </w:rPr>
+      </w:pPr>
+      <w:r>
+        <w:rPr>
+          <w:iCs/>
+          <w:noProof/>
+          <w:color w:val="2F5496" w:themeColor="accent5" w:themeShade="BF"/>
+        </w:rPr>
+        <w:t>4</w:t>
+      </w:r>
+      <w:r>
+        <w:rPr>
+          <w:rFonts w:eastAsiaTheme="minorEastAsia"/>
+          <w:b w:val="0"/>
+          <w:bCs w:val="0"/>
+          <w:noProof/>
+          <w:lang w:val="en-GB" w:eastAsia="en-GB"/>
+        </w:rPr>
+        <w:tab/>
+      </w:r>
+      <w:r>
+        <w:rPr>
+          <w:iCs/>
+          <w:noProof/>
+          <w:color w:val="2F5496" w:themeColor="accent5" w:themeShade="BF"/>
+        </w:rPr>
         <w:t>Theme Setup</w:t>
       </w:r>
       <w:r>
@@ -1239,7 +1325,7 @@
         <w:rPr>
           <w:noProof/>
         </w:rPr>
-        <w:instrText xml:space="preserve"> PAGEREF _Toc481479127 \h </w:instrText>
+        <w:instrText xml:space="preserve"> PAGEREF _Toc491954342 \h </w:instrText>
       </w:r>
       <w:r>
         <w:rPr>
@@ -1286,7 +1372,7 @@
         <w:rPr>
           <w:noProof/>
         </w:rPr>
-        <w:t>3.1</w:t>
+        <w:t>4.1</w:t>
       </w:r>
       <w:r>
         <w:rPr>
@@ -1304,7 +1390,7 @@
         <w:rPr>
           <w:noProof/>
         </w:rPr>
-        <w:t>Set Theme in Application/Activity in AndroidManifest to</w:t>
+        <w:t>Set Theme in Application</w:t>
       </w:r>
       <w:r>
         <w:rPr>
@@ -1322,7 +1408,7 @@
         <w:rPr>
           <w:noProof/>
         </w:rPr>
-        <w:instrText xml:space="preserve"> PAGEREF _Toc481479128 \h </w:instrText>
+        <w:instrText xml:space="preserve"> PAGEREF _Toc491954343 \h </w:instrText>
       </w:r>
       <w:r>
         <w:rPr>
@@ -1369,7 +1455,7 @@
         <w:rPr>
           <w:noProof/>
         </w:rPr>
-        <w:t>3.2</w:t>
+        <w:t>4.2</w:t>
       </w:r>
       <w:r>
         <w:rPr>
@@ -1387,7 +1473,7 @@
         <w:rPr>
           <w:noProof/>
         </w:rPr>
-        <w:t>Inject new Theme Configuration in Activity, onCreate() of Activity</w:t>
+        <w:t>Set Theme in Activity</w:t>
       </w:r>
       <w:r>
         <w:rPr>
@@ -1405,7 +1491,7 @@
         <w:rPr>
           <w:noProof/>
         </w:rPr>
-        <w:instrText xml:space="preserve"> PAGEREF _Toc481479129 \h </w:instrText>
+        <w:instrText xml:space="preserve"> PAGEREF _Toc491954344 \h </w:instrText>
       </w:r>
       <w:r>
         <w:rPr>
@@ -1422,7 +1508,7 @@
         <w:rPr>
           <w:noProof/>
         </w:rPr>
-        <w:t>4</w:t>
+        <w:t>5</w:t>
       </w:r>
       <w:r>
         <w:rPr>
@@ -1452,7 +1538,7 @@
         <w:rPr>
           <w:noProof/>
         </w:rPr>
-        <w:t>3.3</w:t>
+        <w:t>4.3</w:t>
       </w:r>
       <w:r>
         <w:rPr>
@@ -1488,7 +1574,7 @@
         <w:rPr>
           <w:noProof/>
         </w:rPr>
-        <w:instrText xml:space="preserve"> PAGEREF _Toc481479130 \h </w:instrText>
+        <w:instrText xml:space="preserve"> PAGEREF _Toc491954345 \h </w:instrText>
       </w:r>
       <w:r>
         <w:rPr>
@@ -1535,7 +1621,7 @@
           <w:noProof/>
           <w:color w:val="2F5496" w:themeColor="accent5" w:themeShade="BF"/>
         </w:rPr>
-        <w:t>4</w:t>
+        <w:t>5</w:t>
       </w:r>
       <w:r>
         <w:rPr>
@@ -1571,7 +1657,7 @@
         <w:rPr>
           <w:noProof/>
         </w:rPr>
-        <w:instrText xml:space="preserve"> PAGEREF _Toc481479131 \h </w:instrText>
+        <w:instrText xml:space="preserve"> PAGEREF _Toc491954346 \h </w:instrText>
       </w:r>
       <w:r>
         <w:rPr>
@@ -1588,7 +1674,7 @@
         <w:rPr>
           <w:noProof/>
         </w:rPr>
-        <w:t>5</w:t>
+        <w:t>6</w:t>
       </w:r>
       <w:r>
         <w:rPr>
@@ -1618,7 +1704,7 @@
         <w:rPr>
           <w:noProof/>
         </w:rPr>
-        <w:t>4.1</w:t>
+        <w:t>5.1</w:t>
       </w:r>
       <w:r>
         <w:rPr>
@@ -1654,7 +1740,7 @@
         <w:rPr>
           <w:noProof/>
         </w:rPr>
-        <w:instrText xml:space="preserve"> PAGEREF _Toc481479132 \h </w:instrText>
+        <w:instrText xml:space="preserve"> PAGEREF _Toc491954347 \h </w:instrText>
       </w:r>
       <w:r>
         <w:rPr>
@@ -1671,7 +1757,7 @@
         <w:rPr>
           <w:noProof/>
         </w:rPr>
-        <w:t>5</w:t>
+        <w:t>6</w:t>
       </w:r>
       <w:r>
         <w:rPr>
@@ -1701,7 +1787,7 @@
         <w:rPr>
           <w:noProof/>
         </w:rPr>
-        <w:t>4.2</w:t>
+        <w:t>5.2</w:t>
       </w:r>
       <w:r>
         <w:rPr>
@@ -1757,7 +1843,7 @@
         <w:rPr>
           <w:noProof/>
         </w:rPr>
-        <w:instrText xml:space="preserve"> PAGEREF _Toc481479133 \h </w:instrText>
+        <w:instrText xml:space="preserve"> PAGEREF _Toc491954348 \h </w:instrText>
       </w:r>
       <w:r>
         <w:rPr>
@@ -1774,7 +1860,7 @@
         <w:rPr>
           <w:noProof/>
         </w:rPr>
-        <w:t>5</w:t>
+        <w:t>6</w:t>
       </w:r>
       <w:r>
         <w:rPr>
@@ -1804,7 +1890,7 @@
           <w:noProof/>
           <w:color w:val="2F5496" w:themeColor="accent5" w:themeShade="BF"/>
         </w:rPr>
-        <w:t>5</w:t>
+        <w:t>6</w:t>
       </w:r>
       <w:r>
         <w:rPr>
@@ -1840,7 +1926,7 @@
         <w:rPr>
           <w:noProof/>
         </w:rPr>
-        <w:instrText xml:space="preserve"> PAGEREF _Toc481479134 \h </w:instrText>
+        <w:instrText xml:space="preserve"> PAGEREF _Toc491954349 \h </w:instrText>
       </w:r>
       <w:r>
         <w:rPr>
@@ -1857,7 +1943,7 @@
         <w:rPr>
           <w:noProof/>
         </w:rPr>
-        <w:t>5</w:t>
+        <w:t>6</w:t>
       </w:r>
       <w:r>
         <w:rPr>
@@ -1898,7 +1984,7 @@
           <w:color w:val="2F5496" w:themeColor="accent5" w:themeShade="BF"/>
         </w:rPr>
       </w:pPr>
-      <w:bookmarkStart w:id="0" w:name="_Toc481479123"/>
+      <w:bookmarkStart w:id="1" w:name="_Toc491954337"/>
       <w:r>
         <w:rPr>
           <w:rStyle w:val="SubtleEmphasis"/>
@@ -1908,7 +1994,7 @@
         </w:rPr>
         <w:t>Introduction</w:t>
       </w:r>
-      <w:bookmarkEnd w:id="0"/>
+      <w:bookmarkEnd w:id="1"/>
     </w:p>
     <w:p>
       <w:pPr>
@@ -2038,7 +2124,7 @@
           <w:color w:val="2F5496" w:themeColor="accent5" w:themeShade="BF"/>
         </w:rPr>
       </w:pPr>
-      <w:bookmarkStart w:id="1" w:name="_Toc481479124"/>
+      <w:bookmarkStart w:id="2" w:name="_Toc491954338"/>
       <w:r>
         <w:rPr>
           <w:rStyle w:val="SubtleEmphasis"/>
@@ -2048,7 +2134,7 @@
         </w:rPr>
         <w:t>Dependencies</w:t>
       </w:r>
-      <w:bookmarkEnd w:id="1"/>
+      <w:bookmarkEnd w:id="2"/>
     </w:p>
     <w:p>
       <w:pPr>
@@ -2101,7 +2187,7 @@
       <w:pPr>
         <w:pStyle w:val="Heading2"/>
       </w:pPr>
-      <w:bookmarkStart w:id="2" w:name="_Toc481479125"/>
+      <w:bookmarkStart w:id="3" w:name="_Toc491954339"/>
       <w:r>
         <w:t xml:space="preserve">Add </w:t>
       </w:r>
@@ -2118,7 +2204,7 @@
       <w:r>
         <w:t>build.gradle</w:t>
       </w:r>
-      <w:bookmarkEnd w:id="2"/>
+      <w:bookmarkEnd w:id="3"/>
       <w:proofErr w:type="spellEnd"/>
       <w:proofErr w:type="gramEnd"/>
     </w:p>
@@ -2241,7 +2327,7 @@
       <w:pPr>
         <w:pStyle w:val="Heading2"/>
       </w:pPr>
-      <w:bookmarkStart w:id="3" w:name="_Toc481479126"/>
+      <w:bookmarkStart w:id="4" w:name="_Toc491954340"/>
       <w:r>
         <w:t xml:space="preserve">Add </w:t>
       </w:r>
@@ -2258,7 +2344,7 @@
       <w:r>
         <w:t>build.gradle</w:t>
       </w:r>
-      <w:bookmarkEnd w:id="3"/>
+      <w:bookmarkEnd w:id="4"/>
       <w:proofErr w:type="spellEnd"/>
       <w:proofErr w:type="gramEnd"/>
     </w:p>
@@ -2500,93 +2586,6 @@
     </w:p>
     <w:p>
       <w:pPr>
-        <w:spacing w:line="240" w:lineRule="auto"/>
-      </w:pPr>
-    </w:p>
-    <w:p>
-      <w:pPr>
-        <w:spacing w:line="240" w:lineRule="auto"/>
-      </w:pPr>
-    </w:p>
-    <w:p>
-      <w:pPr>
-        <w:pStyle w:val="ListParagraph"/>
-        <w:spacing w:line="240" w:lineRule="auto"/>
-        <w:ind w:left="1080"/>
-      </w:pPr>
-    </w:p>
-    <w:p>
-      <w:pPr>
-        <w:pStyle w:val="ListParagraph"/>
-        <w:spacing w:line="240" w:lineRule="auto"/>
-        <w:ind w:left="1080"/>
-      </w:pPr>
-    </w:p>
-    <w:p>
-      <w:pPr>
-        <w:pStyle w:val="ListParagraph"/>
-        <w:spacing w:line="240" w:lineRule="auto"/>
-        <w:ind w:left="1080"/>
-      </w:pPr>
-    </w:p>
-    <w:p>
-      <w:pPr>
-        <w:pStyle w:val="ListParagraph"/>
-        <w:spacing w:line="240" w:lineRule="auto"/>
-        <w:ind w:left="1080"/>
-      </w:pPr>
-    </w:p>
-    <w:p>
-      <w:pPr>
-        <w:pStyle w:val="ListParagraph"/>
-        <w:spacing w:line="240" w:lineRule="auto"/>
-        <w:ind w:left="1080"/>
-      </w:pPr>
-    </w:p>
-    <w:p>
-      <w:pPr>
-        <w:pStyle w:val="ListParagraph"/>
-        <w:spacing w:line="240" w:lineRule="auto"/>
-        <w:ind w:left="1080"/>
-      </w:pPr>
-    </w:p>
-    <w:p>
-      <w:pPr>
-        <w:pStyle w:val="ListParagraph"/>
-        <w:spacing w:line="240" w:lineRule="auto"/>
-        <w:ind w:left="1080"/>
-      </w:pPr>
-    </w:p>
-    <w:p>
-      <w:pPr>
-        <w:pStyle w:val="ListParagraph"/>
-        <w:spacing w:line="240" w:lineRule="auto"/>
-        <w:ind w:left="1080"/>
-      </w:pPr>
-    </w:p>
-    <w:p>
-      <w:pPr>
-        <w:pStyle w:val="ListParagraph"/>
-        <w:spacing w:line="240" w:lineRule="auto"/>
-        <w:ind w:left="1080"/>
-      </w:pPr>
-    </w:p>
-    <w:p>
-      <w:pPr>
-        <w:pStyle w:val="ListParagraph"/>
-        <w:spacing w:line="240" w:lineRule="auto"/>
-        <w:ind w:left="1080"/>
-      </w:pPr>
-    </w:p>
-    <w:p>
-      <w:pPr>
-        <w:pStyle w:val="ListParagraph"/>
-        <w:spacing w:line="240" w:lineRule="auto"/>
-        <w:ind w:left="1080"/>
-      </w:pPr>
-    </w:p>
-    <w:p>
-      <w:pPr>
         <w:pStyle w:val="ListParagraph"/>
         <w:spacing w:line="240" w:lineRule="auto"/>
         <w:ind w:left="1080"/>
@@ -2602,7 +2601,8 @@
           <w:color w:val="2F5496" w:themeColor="accent5" w:themeShade="BF"/>
         </w:rPr>
       </w:pPr>
-      <w:bookmarkStart w:id="4" w:name="_Toc481479127"/>
+      <w:bookmarkStart w:id="5" w:name="_Toc491954341"/>
+      <w:proofErr w:type="spellStart"/>
       <w:r>
         <w:rPr>
           <w:rStyle w:val="SubtleEmphasis"/>
@@ -2610,10 +2610,136 @@
           <w:i w:val="0"/>
           <w:color w:val="2F5496" w:themeColor="accent5" w:themeShade="BF"/>
         </w:rPr>
+        <w:lastRenderedPageBreak/>
+        <w:t>IconFont</w:t>
+      </w:r>
+      <w:proofErr w:type="spellEnd"/>
+      <w:r>
+        <w:rPr>
+          <w:rStyle w:val="SubtleEmphasis"/>
+          <w:b/>
+          <w:i w:val="0"/>
+          <w:color w:val="2F5496" w:themeColor="accent5" w:themeShade="BF"/>
+        </w:rPr>
+        <w:t xml:space="preserve"> support</w:t>
+      </w:r>
+      <w:bookmarkEnd w:id="5"/>
+    </w:p>
+    <w:p>
+      <w:pPr>
+        <w:ind w:left="432"/>
+      </w:pPr>
+      <w:proofErr w:type="spellStart"/>
+      <w:r>
+        <w:t>UIKit</w:t>
+      </w:r>
+      <w:proofErr w:type="spellEnd"/>
+      <w:r>
+        <w:t xml:space="preserve"> integrates </w:t>
+      </w:r>
+      <w:proofErr w:type="spellStart"/>
+      <w:r>
+        <w:t>dls</w:t>
+      </w:r>
+      <w:proofErr w:type="spellEnd"/>
+      <w:r>
+        <w:t xml:space="preserve"> icons in font</w:t>
+      </w:r>
+      <w:r>
+        <w:t xml:space="preserve">. Please refer attached document for using </w:t>
+      </w:r>
+      <w:proofErr w:type="spellStart"/>
+      <w:r>
+        <w:t>ttf</w:t>
+      </w:r>
+      <w:proofErr w:type="spellEnd"/>
+      <w:r>
+        <w:t>.</w:t>
+      </w:r>
+    </w:p>
+    <w:p>
+      <w:pPr>
+        <w:ind w:left="432"/>
+      </w:pPr>
+      <w:r>
+        <w:tab/>
+      </w:r>
+      <w:r>
+        <w:tab/>
+      </w:r>
+      <w:bookmarkStart w:id="6" w:name="_MON_1565696132"/>
+      <w:bookmarkStart w:id="7" w:name="_MON_1565696152"/>
+      <w:bookmarkEnd w:id="6"/>
+      <w:bookmarkEnd w:id="7"/>
+      <w:r>
+        <w:object w:dxaOrig="1520" w:dyaOrig="960" w14:anchorId="03D10964">
+          <v:shapetype id="_x0000_t75" coordsize="21600,21600" o:spt="75" o:preferrelative="t" path="m@4@5l@4@11@9@11@9@5xe" filled="f" stroked="f">
+            <v:stroke joinstyle="miter"/>
+            <v:formulas>
+              <v:f eqn="if lineDrawn pixelLineWidth 0"/>
+              <v:f eqn="sum @0 1 0"/>
+              <v:f eqn="sum 0 0 @1"/>
+              <v:f eqn="prod @2 1 2"/>
+              <v:f eqn="prod @3 21600 pixelWidth"/>
+              <v:f eqn="prod @3 21600 pixelHeight"/>
+              <v:f eqn="sum @0 0 1"/>
+              <v:f eqn="prod @6 1 2"/>
+              <v:f eqn="prod @7 21600 pixelWidth"/>
+              <v:f eqn="sum @8 21600 0"/>
+              <v:f eqn="prod @7 21600 pixelHeight"/>
+              <v:f eqn="sum @10 21600 0"/>
+            </v:formulas>
+            <v:path o:extrusionok="f" gradientshapeok="t" o:connecttype="rect"/>
+            <o:lock v:ext="edit" aspectratio="t"/>
+          </v:shapetype>
+          <v:shape id="_x0000_i1025" type="#_x0000_t75" style="width:75.95pt;height:48.2pt" o:ole="">
+            <v:imagedata r:id="rId10" o:title=""/>
+          </v:shape>
+          <o:OLEObject Type="Embed" ProgID="Word.Document.12" ShapeID="_x0000_i1025" DrawAspect="Icon" ObjectID="_1565696181" r:id="rId11">
+            <o:FieldCodes>\s</o:FieldCodes>
+          </o:OLEObject>
+        </w:object>
+      </w:r>
+    </w:p>
+    <w:p>
+      <w:pPr>
+        <w:ind w:left="432"/>
+      </w:pPr>
+      <w:r>
+        <w:t xml:space="preserve">Apps don’t need to add icons dependency and its provided with </w:t>
+      </w:r>
+      <w:proofErr w:type="spellStart"/>
+      <w:r>
+        <w:t>UIKit</w:t>
+      </w:r>
+      <w:proofErr w:type="spellEnd"/>
+      <w:r>
+        <w:t>.</w:t>
+      </w:r>
+    </w:p>
+    <w:p>
+      <w:pPr>
+        <w:pStyle w:val="Heading1"/>
+        <w:rPr>
+          <w:rStyle w:val="SubtleEmphasis"/>
+          <w:b/>
+          <w:i w:val="0"/>
+          <w:color w:val="2F5496" w:themeColor="accent5" w:themeShade="BF"/>
+        </w:rPr>
+      </w:pPr>
+      <w:bookmarkStart w:id="8" w:name="_Toc491954342"/>
+      <w:r>
+        <w:rPr>
+          <w:rStyle w:val="SubtleEmphasis"/>
+          <w:b/>
+          <w:i w:val="0"/>
+          <w:color w:val="2F5496" w:themeColor="accent5" w:themeShade="BF"/>
+        </w:rPr>
         <w:t>Theme Setup</w:t>
       </w:r>
-      <w:bookmarkEnd w:id="4"/>
+      <w:bookmarkEnd w:id="8"/>
     </w:p>
+    <w:p/>
     <w:p>
       <w:pPr>
         <w:ind w:firstLine="720"/>
@@ -2970,43 +3096,88 @@
       <w:pPr>
         <w:pStyle w:val="Heading2"/>
       </w:pPr>
-      <w:bookmarkStart w:id="5" w:name="_Toc481479128"/>
-      <w:r>
-        <w:t xml:space="preserve">Set Theme in </w:t>
-      </w:r>
-      <w:r>
-        <w:t xml:space="preserve">Application/Activity in </w:t>
+      <w:bookmarkStart w:id="9" w:name="_Toc491954343"/>
+      <w:r>
+        <w:t>S</w:t>
+      </w:r>
+      <w:r>
+        <w:t>et Theme in Application</w:t>
+      </w:r>
+      <w:bookmarkEnd w:id="9"/>
+    </w:p>
+    <w:p>
+      <w:pPr>
+        <w:ind w:left="576"/>
+        <w:rPr>
+          <w:b/>
+          <w:color w:val="00B0F0"/>
+        </w:rPr>
+      </w:pPr>
+      <w:r>
+        <w:rPr>
+          <w:b/>
+          <w:color w:val="00B0F0"/>
+        </w:rPr>
+        <w:t xml:space="preserve">Target activity (expecting DLS theme from Application) must not set any theme in </w:t>
       </w:r>
       <w:proofErr w:type="spellStart"/>
       <w:r>
-        <w:t>Android</w:t>
-      </w:r>
-      <w:r>
-        <w:t>Manifest</w:t>
+        <w:rPr>
+          <w:b/>
+          <w:color w:val="00B0F0"/>
+        </w:rPr>
+        <w:t>AndroidManifest</w:t>
       </w:r>
       <w:proofErr w:type="spellEnd"/>
       <w:r>
-        <w:t xml:space="preserve"> to</w:t>
-      </w:r>
-      <w:bookmarkEnd w:id="5"/>
+        <w:rPr>
+          <w:b/>
+          <w:color w:val="00B0F0"/>
+        </w:rPr>
+        <w:t xml:space="preserve"> and must extend </w:t>
+      </w:r>
+      <w:proofErr w:type="spellStart"/>
+      <w:r>
+        <w:rPr>
+          <w:b/>
+          <w:color w:val="00B0F0"/>
+        </w:rPr>
+        <w:t>UIDActivity</w:t>
+      </w:r>
+      <w:proofErr w:type="spellEnd"/>
+      <w:r>
+        <w:rPr>
+          <w:b/>
+          <w:color w:val="00B0F0"/>
+        </w:rPr>
+        <w:t>.</w:t>
+      </w:r>
+    </w:p>
+    <w:p>
+      <w:pPr>
+        <w:ind w:left="576"/>
+      </w:pPr>
+      <w:r>
+        <w:t>Set DLS (or DLS derived) theme in manifest under application tag.</w:t>
+      </w:r>
     </w:p>
     <w:tbl>
       <w:tblPr>
         <w:tblStyle w:val="TableGrid"/>
-        <w:tblW w:w="0" w:type="auto"/>
+        <w:tblW w:w="8357" w:type="dxa"/>
         <w:tblInd w:w="1080" w:type="dxa"/>
         <w:tblLook w:val="04A0" w:firstRow="1" w:lastRow="0" w:firstColumn="1" w:lastColumn="0" w:noHBand="0" w:noVBand="1"/>
       </w:tblPr>
       <w:tblGrid>
-        <w:gridCol w:w="8270"/>
+        <w:gridCol w:w="8357"/>
       </w:tblGrid>
       <w:tr>
         <w:trPr>
-          <w:trHeight w:val="241"/>
+          <w:trHeight w:val="239"/>
         </w:trPr>
         <w:tc>
           <w:tcPr>
-            <w:tcW w:w="9350" w:type="dxa"/>
+            <w:tcW w:w="8357" w:type="dxa"/>
             <w:shd w:val="clear" w:color="auto" w:fill="262626" w:themeFill="text1" w:themeFillTint="D9"/>
           </w:tcPr>
           <w:p>
@@ -3060,8 +3231,9 @@
                 <w:sz w:val="21"/>
                 <w:szCs w:val="21"/>
               </w:rPr>
-              <w:t>DLS.</w:t>
-            </w:r>
+              <w:t>DLS.GroupBlue.UltraLight</w:t>
+            </w:r>
+            <w:proofErr w:type="spellEnd"/>
             <w:r>
               <w:rPr>
                 <w:rStyle w:val="Strong"/>
@@ -3070,9 +3242,336 @@
                 <w:sz w:val="21"/>
                 <w:szCs w:val="21"/>
               </w:rPr>
-              <w:t>GroupBlue.UltraLight</w:t>
+              <w:t>"</w:t>
+            </w:r>
+          </w:p>
+        </w:tc>
+      </w:tr>
+    </w:tbl>
+    <w:p>
+      <w:pPr>
+        <w:ind w:left="576"/>
+      </w:pPr>
+      <w:r>
+        <w:t xml:space="preserve">Extend Application class and inject other UID dependencies in </w:t>
+      </w:r>
+      <w:proofErr w:type="spellStart"/>
+      <w:r>
+        <w:t>onCreate</w:t>
+      </w:r>
+      <w:proofErr w:type="spellEnd"/>
+      <w:r>
+        <w:t xml:space="preserve"> of custom Application class.</w:t>
+      </w:r>
+    </w:p>
+    <w:tbl>
+      <w:tblPr>
+        <w:tblStyle w:val="TableGrid"/>
+        <w:tblW w:w="9249" w:type="dxa"/>
+        <w:tblInd w:w="1080" w:type="dxa"/>
+        <w:tblLook w:val="04A0" w:firstRow="1" w:lastRow="0" w:firstColumn="1" w:lastColumn="0" w:noHBand="0" w:noVBand="1"/>
+      </w:tblPr>
+      <w:tblGrid>
+        <w:gridCol w:w="9249"/>
+      </w:tblGrid>
+      <w:tr>
+        <w:trPr>
+          <w:trHeight w:val="898"/>
+        </w:trPr>
+        <w:tc>
+          <w:tcPr>
+            <w:tcW w:w="9249" w:type="dxa"/>
+            <w:shd w:val="clear" w:color="auto" w:fill="262626" w:themeFill="text1" w:themeFillTint="D9"/>
+          </w:tcPr>
+          <w:p>
+            <w:pPr>
+              <w:pStyle w:val="NormalWeb"/>
+              <w:rPr>
+                <w:rFonts w:ascii="Arial" w:hAnsi="Arial" w:cs="Arial"/>
+                <w:color w:val="FFFFFF" w:themeColor="background1"/>
+                <w:sz w:val="16"/>
+                <w:szCs w:val="16"/>
+              </w:rPr>
+            </w:pPr>
+            <w:r>
+              <w:rPr>
+                <w:rFonts w:ascii="Arial" w:hAnsi="Arial" w:cs="Arial"/>
+                <w:i/>
+                <w:iCs/>
+                <w:color w:val="FFFFFF" w:themeColor="background1"/>
+                <w:sz w:val="21"/>
+                <w:szCs w:val="21"/>
+              </w:rPr>
+              <w:br/>
+            </w:r>
+            <w:r>
+              <w:rPr>
+                <w:rStyle w:val="Strong"/>
+                <w:rFonts w:ascii="Arial" w:hAnsi="Arial" w:cs="Arial"/>
+                <w:i/>
+                <w:iCs/>
+                <w:color w:val="FFFF00"/>
+                <w:sz w:val="16"/>
+                <w:szCs w:val="16"/>
+              </w:rPr>
+              <w:t> </w:t>
+            </w:r>
+            <w:proofErr w:type="spellStart"/>
+            <w:r>
+              <w:rPr>
+                <w:rStyle w:val="Strong"/>
+                <w:rFonts w:ascii="Arial" w:hAnsi="Arial" w:cs="Arial"/>
+                <w:i/>
+                <w:iCs/>
+                <w:color w:val="FFFF00"/>
+                <w:sz w:val="16"/>
+                <w:szCs w:val="16"/>
+              </w:rPr>
+              <w:t>UITHelper.init</w:t>
             </w:r>
             <w:proofErr w:type="spellEnd"/>
+            <w:r>
+              <w:rPr>
+                <w:rStyle w:val="Strong"/>
+                <w:rFonts w:ascii="Arial" w:hAnsi="Arial" w:cs="Arial"/>
+                <w:i/>
+                <w:iCs/>
+                <w:color w:val="FFFF00"/>
+                <w:sz w:val="16"/>
+                <w:szCs w:val="16"/>
+              </w:rPr>
+              <w:t xml:space="preserve">(new </w:t>
+            </w:r>
+            <w:proofErr w:type="spellStart"/>
+            <w:proofErr w:type="gramStart"/>
+            <w:r>
+              <w:rPr>
+                <w:rStyle w:val="Strong"/>
+                <w:rFonts w:ascii="Arial" w:hAnsi="Arial" w:cs="Arial"/>
+                <w:i/>
+                <w:iCs/>
+                <w:color w:val="FFFF00"/>
+                <w:sz w:val="16"/>
+                <w:szCs w:val="16"/>
+              </w:rPr>
+              <w:t>ThemeConfiguration</w:t>
+            </w:r>
+            <w:proofErr w:type="spellEnd"/>
+            <w:r>
+              <w:rPr>
+                <w:rStyle w:val="Strong"/>
+                <w:rFonts w:ascii="Arial" w:hAnsi="Arial" w:cs="Arial"/>
+                <w:i/>
+                <w:iCs/>
+                <w:color w:val="FFFF00"/>
+                <w:sz w:val="16"/>
+                <w:szCs w:val="16"/>
+              </w:rPr>
+              <w:t>(</w:t>
+            </w:r>
+            <w:proofErr w:type="gramEnd"/>
+            <w:r>
+              <w:rPr>
+                <w:rStyle w:val="Strong"/>
+                <w:rFonts w:ascii="Arial" w:hAnsi="Arial" w:cs="Arial"/>
+                <w:i/>
+                <w:iCs/>
+                <w:color w:val="FFFF00"/>
+                <w:sz w:val="16"/>
+                <w:szCs w:val="16"/>
+              </w:rPr>
+              <w:t xml:space="preserve">this, </w:t>
+            </w:r>
+            <w:proofErr w:type="spellStart"/>
+            <w:r>
+              <w:rPr>
+                <w:rStyle w:val="Strong"/>
+                <w:rFonts w:ascii="Arial" w:hAnsi="Arial" w:cs="Arial"/>
+                <w:i/>
+                <w:iCs/>
+                <w:color w:val="FFFF00"/>
+                <w:sz w:val="16"/>
+                <w:szCs w:val="16"/>
+              </w:rPr>
+              <w:t>ContentColor.ULTRA_LIGHT</w:t>
+            </w:r>
+            <w:proofErr w:type="spellEnd"/>
+            <w:r>
+              <w:rPr>
+                <w:rStyle w:val="Strong"/>
+                <w:rFonts w:ascii="Arial" w:hAnsi="Arial" w:cs="Arial"/>
+                <w:i/>
+                <w:iCs/>
+                <w:color w:val="FFFF00"/>
+                <w:sz w:val="16"/>
+                <w:szCs w:val="16"/>
+              </w:rPr>
+              <w:t xml:space="preserve">, </w:t>
+            </w:r>
+            <w:proofErr w:type="spellStart"/>
+            <w:r>
+              <w:rPr>
+                <w:rStyle w:val="Strong"/>
+                <w:rFonts w:ascii="Arial" w:hAnsi="Arial" w:cs="Arial"/>
+                <w:i/>
+                <w:iCs/>
+                <w:color w:val="FFFF00"/>
+                <w:sz w:val="16"/>
+                <w:szCs w:val="16"/>
+              </w:rPr>
+              <w:t>NavigationColor.ULTRA_LIGHT</w:t>
+            </w:r>
+            <w:proofErr w:type="spellEnd"/>
+            <w:r>
+              <w:rPr>
+                <w:rStyle w:val="Strong"/>
+                <w:rFonts w:ascii="Arial" w:hAnsi="Arial" w:cs="Arial"/>
+                <w:i/>
+                <w:iCs/>
+                <w:color w:val="FFFF00"/>
+                <w:sz w:val="16"/>
+                <w:szCs w:val="16"/>
+              </w:rPr>
+              <w:t xml:space="preserve">, </w:t>
+            </w:r>
+            <w:proofErr w:type="spellStart"/>
+            <w:r>
+              <w:rPr>
+                <w:rStyle w:val="Strong"/>
+                <w:rFonts w:ascii="Arial" w:hAnsi="Arial" w:cs="Arial"/>
+                <w:i/>
+                <w:iCs/>
+                <w:color w:val="FFFF00"/>
+                <w:sz w:val="16"/>
+                <w:szCs w:val="16"/>
+              </w:rPr>
+              <w:t>AccentRange.GROUP_BLUE</w:t>
+            </w:r>
+            <w:proofErr w:type="spellEnd"/>
+            <w:r>
+              <w:rPr>
+                <w:rStyle w:val="Strong"/>
+                <w:rFonts w:ascii="Arial" w:hAnsi="Arial" w:cs="Arial"/>
+                <w:i/>
+                <w:iCs/>
+                <w:color w:val="FFFF00"/>
+                <w:sz w:val="16"/>
+                <w:szCs w:val="16"/>
+              </w:rPr>
+              <w:t>));</w:t>
+            </w:r>
+            <w:r>
+              <w:rPr>
+                <w:rFonts w:ascii="Arial" w:hAnsi="Arial" w:cs="Arial"/>
+                <w:i/>
+                <w:iCs/>
+                <w:color w:val="FFFF00"/>
+                <w:sz w:val="16"/>
+                <w:szCs w:val="16"/>
+              </w:rPr>
+              <w:br/>
+            </w:r>
+            <w:r>
+              <w:rPr>
+                <w:rFonts w:ascii="Arial" w:hAnsi="Arial" w:cs="Arial"/>
+                <w:i/>
+                <w:iCs/>
+                <w:color w:val="FFFF00"/>
+                <w:sz w:val="16"/>
+                <w:szCs w:val="16"/>
+              </w:rPr>
+              <w:br/>
+            </w:r>
+          </w:p>
+          <w:p>
+            <w:pPr>
+              <w:pStyle w:val="NormalWeb"/>
+              <w:rPr>
+                <w:sz w:val="28"/>
+                <w:szCs w:val="32"/>
+              </w:rPr>
+            </w:pPr>
+          </w:p>
+        </w:tc>
+      </w:tr>
+    </w:tbl>
+    <w:p>
+      <w:pPr>
+        <w:ind w:left="576"/>
+      </w:pPr>
+    </w:p>
+    <w:p>
+      <w:pPr>
+        <w:ind w:left="576"/>
+      </w:pPr>
+    </w:p>
+    <w:p>
+      <w:pPr>
+        <w:ind w:left="576"/>
+      </w:pPr>
+    </w:p>
+    <w:p>
+      <w:pPr>
+        <w:pStyle w:val="Heading2"/>
+      </w:pPr>
+      <w:bookmarkStart w:id="10" w:name="_Toc491954344"/>
+      <w:r>
+        <w:t xml:space="preserve">Set Theme in </w:t>
+      </w:r>
+      <w:r>
+        <w:t>Activity</w:t>
+      </w:r>
+      <w:bookmarkEnd w:id="10"/>
+    </w:p>
+    <w:p>
+      <w:pPr>
+        <w:pStyle w:val="ListParagraph"/>
+        <w:numPr>
+          <w:ilvl w:val="0"/>
+          <w:numId w:val="25"/>
+        </w:numPr>
+      </w:pPr>
+      <w:r>
+        <w:t xml:space="preserve">Set theme in </w:t>
+      </w:r>
+      <w:proofErr w:type="spellStart"/>
+      <w:r>
+        <w:t>AndroidManifest</w:t>
+      </w:r>
+      <w:proofErr w:type="spellEnd"/>
+      <w:r>
+        <w:t>.</w:t>
+      </w:r>
+    </w:p>
+    <w:tbl>
+      <w:tblPr>
+        <w:tblStyle w:val="TableGrid"/>
+        <w:tblW w:w="8357" w:type="dxa"/>
+        <w:tblInd w:w="1080" w:type="dxa"/>
+        <w:tblLook w:val="04A0" w:firstRow="1" w:lastRow="0" w:firstColumn="1" w:lastColumn="0" w:noHBand="0" w:noVBand="1"/>
+      </w:tblPr>
+      <w:tblGrid>
+        <w:gridCol w:w="8357"/>
+      </w:tblGrid>
+      <w:tr>
+        <w:trPr>
+          <w:trHeight w:val="239"/>
+        </w:trPr>
+        <w:tc>
+          <w:tcPr>
+            <w:tcW w:w="8357" w:type="dxa"/>
+            <w:shd w:val="clear" w:color="auto" w:fill="262626" w:themeFill="text1" w:themeFillTint="D9"/>
+          </w:tcPr>
+          <w:p>
+            <w:pPr>
+              <w:tabs>
+                <w:tab w:val="left" w:pos="5700"/>
+              </w:tabs>
+              <w:ind w:left="360" w:firstLine="720"/>
+              <w:jc w:val="center"/>
+            </w:pPr>
+            <w:proofErr w:type="spellStart"/>
+            <w:proofErr w:type="gramStart"/>
             <w:r>
               <w:rPr>
                 <w:rStyle w:val="Strong"/>
@@ -3081,6 +3580,50 @@
                 <w:sz w:val="21"/>
                 <w:szCs w:val="21"/>
               </w:rPr>
+              <w:t>android:theme</w:t>
+            </w:r>
+            <w:proofErr w:type="spellEnd"/>
+            <w:proofErr w:type="gramEnd"/>
+            <w:r>
+              <w:rPr>
+                <w:rStyle w:val="Strong"/>
+                <w:rFonts w:ascii="Arial" w:hAnsi="Arial" w:cs="Arial"/>
+                <w:color w:val="FFFFFF" w:themeColor="background1"/>
+                <w:sz w:val="21"/>
+                <w:szCs w:val="21"/>
+              </w:rPr>
+              <w:t>="@style/</w:t>
+            </w:r>
+            <w:proofErr w:type="spellStart"/>
+            <w:r>
+              <w:rPr>
+                <w:rStyle w:val="Strong"/>
+                <w:rFonts w:ascii="Arial" w:hAnsi="Arial" w:cs="Arial"/>
+                <w:color w:val="FFFFFF" w:themeColor="background1"/>
+                <w:sz w:val="21"/>
+                <w:szCs w:val="21"/>
+              </w:rPr>
+              <w:t>Theme.</w:t>
+            </w:r>
+            <w:r>
+              <w:rPr>
+                <w:rStyle w:val="Strong"/>
+                <w:rFonts w:ascii="Arial" w:hAnsi="Arial" w:cs="Arial"/>
+                <w:color w:val="FFFFFF" w:themeColor="background1"/>
+                <w:sz w:val="21"/>
+                <w:szCs w:val="21"/>
+              </w:rPr>
+              <w:t>DLS.GroupBlue.UltraLight</w:t>
+            </w:r>
+            <w:proofErr w:type="spellEnd"/>
+            <w:r>
+              <w:rPr>
+                <w:rStyle w:val="Strong"/>
+                <w:rFonts w:ascii="Arial" w:hAnsi="Arial" w:cs="Arial"/>
+                <w:color w:val="FFFFFF" w:themeColor="background1"/>
+                <w:sz w:val="21"/>
+                <w:szCs w:val="21"/>
+              </w:rPr>
               <w:t>"</w:t>
             </w:r>
           </w:p>
@@ -3184,30 +3727,19 @@
     </w:p>
     <w:p>
       <w:pPr>
-        <w:pStyle w:val="ListParagraph"/>
-        <w:ind w:left="1080"/>
-        <w:rPr>
-          <w:sz w:val="28"/>
-          <w:szCs w:val="32"/>
-        </w:rPr>
+        <w:ind w:left="576"/>
       </w:pPr>
     </w:p>
     <w:p>
       <w:pPr>
-        <w:pStyle w:val="Heading2"/>
-      </w:pPr>
-      <w:bookmarkStart w:id="6" w:name="_Toc481479129"/>
-      <w:r>
-        <w:t xml:space="preserve">Inject </w:t>
-      </w:r>
-      <w:r>
-        <w:t>new Theme Configuration in Activity</w:t>
-      </w:r>
-      <w:r>
-        <w:t>,</w:t>
-      </w:r>
-      <w:r>
-        <w:t xml:space="preserve"> </w:t>
+        <w:pStyle w:val="ListParagraph"/>
+        <w:numPr>
+          <w:ilvl w:val="0"/>
+          <w:numId w:val="25"/>
+        </w:numPr>
+      </w:pPr>
+      <w:r>
+        <w:t xml:space="preserve">Inject new Theme Configuration in Activity, </w:t>
       </w:r>
       <w:proofErr w:type="spellStart"/>
       <w:proofErr w:type="gramStart"/>
@@ -3220,17 +3752,11 @@
       </w:r>
       <w:proofErr w:type="gramEnd"/>
       <w:r>
-        <w:t>)</w:t>
-      </w:r>
-      <w:r>
-        <w:t xml:space="preserve"> of Activity</w:t>
-      </w:r>
-      <w:bookmarkEnd w:id="6"/>
-    </w:p>
-    <w:p>
-      <w:pPr>
-        <w:ind w:left="720"/>
-      </w:pPr>
+        <w:t>) of Activity</w:t>
+      </w:r>
+      <w:r>
+        <w:t xml:space="preserve">. </w:t>
+      </w:r>
       <w:r>
         <w:t>Provide different configurations for navigation colors, content colors and accent colors.</w:t>
       </w:r>
@@ -3522,8 +4048,9 @@
                 <w:sz w:val="21"/>
                 <w:szCs w:val="21"/>
               </w:rPr>
-              <w:t>NavigationColor</w:t>
-            </w:r>
+              <w:t>NavigationColor.ULTRA_LIGHT</w:t>
+            </w:r>
+            <w:proofErr w:type="spellEnd"/>
             <w:r>
               <w:rPr>
                 <w:rStyle w:val="Strong"/>
@@ -3534,9 +4061,9 @@
                 <w:sz w:val="21"/>
                 <w:szCs w:val="21"/>
               </w:rPr>
-              <w:t>.ULTRA_LIGHT</w:t>
-            </w:r>
-            <w:proofErr w:type="spellEnd"/>
+              <w:t xml:space="preserve">, </w:t>
+            </w:r>
+            <w:proofErr w:type="spellStart"/>
             <w:r>
               <w:rPr>
                 <w:rStyle w:val="Strong"/>
@@ -3547,9 +4074,9 @@
                 <w:sz w:val="21"/>
                 <w:szCs w:val="21"/>
               </w:rPr>
-              <w:t xml:space="preserve">, </w:t>
-            </w:r>
-            <w:proofErr w:type="spellStart"/>
+              <w:t>AccentRange.GROUP_BLUE</w:t>
+            </w:r>
+            <w:proofErr w:type="spellEnd"/>
             <w:r>
               <w:rPr>
                 <w:rStyle w:val="Strong"/>
@@ -3560,19 +4087,6 @@
                 <w:sz w:val="21"/>
                 <w:szCs w:val="21"/>
               </w:rPr>
-              <w:t>AccentRange.GROUP_BLUE</w:t>
-            </w:r>
-            <w:proofErr w:type="spellEnd"/>
-            <w:r>
-              <w:rPr>
-                <w:rStyle w:val="Strong"/>
-                <w:rFonts w:ascii="Arial" w:hAnsi="Arial" w:cs="Arial"/>
-                <w:i/>
-                <w:iCs/>
-                <w:color w:val="FFFF00"/>
-                <w:sz w:val="21"/>
-                <w:szCs w:val="21"/>
-              </w:rPr>
               <w:t>));</w:t>
             </w:r>
             <w:r>
@@ -3702,11 +4216,11 @@
       <w:pPr>
         <w:pStyle w:val="Heading2"/>
       </w:pPr>
-      <w:bookmarkStart w:id="7" w:name="_Toc481479130"/>
+      <w:bookmarkStart w:id="11" w:name="_Toc491954345"/>
       <w:r>
         <w:t>Inject Fonts in Application class</w:t>
       </w:r>
-      <w:bookmarkEnd w:id="7"/>
+      <w:bookmarkEnd w:id="11"/>
     </w:p>
     <w:tbl>
       <w:tblPr>
@@ -3844,6 +4358,10 @@
       </w:tr>
     </w:tbl>
     <w:p/>
+    <w:p/>
+    <w:p/>
+    <w:p/>
+    <w:p/>
     <w:p>
       <w:pPr>
         <w:pStyle w:val="Heading1"/>
@@ -3854,7 +4372,7 @@
           <w:color w:val="2F5496" w:themeColor="accent5" w:themeShade="BF"/>
         </w:rPr>
       </w:pPr>
-      <w:bookmarkStart w:id="8" w:name="_Toc481479131"/>
+      <w:bookmarkStart w:id="12" w:name="_Toc491954346"/>
       <w:r>
         <w:rPr>
           <w:rStyle w:val="SubtleEmphasis"/>
@@ -3862,6 +4380,7 @@
           <w:i w:val="0"/>
           <w:color w:val="2F5496" w:themeColor="accent5" w:themeShade="BF"/>
         </w:rPr>
+        <w:lastRenderedPageBreak/>
         <w:t>Integrating</w:t>
       </w:r>
       <w:r>
@@ -3883,7 +4402,7 @@
         </w:rPr>
         <w:t>UIKit</w:t>
       </w:r>
-      <w:bookmarkEnd w:id="8"/>
+      <w:bookmarkEnd w:id="12"/>
       <w:proofErr w:type="spellEnd"/>
     </w:p>
     <w:p>
@@ -4320,11 +4839,11 @@
       <w:pPr>
         <w:pStyle w:val="Heading2"/>
       </w:pPr>
-      <w:bookmarkStart w:id="9" w:name="_Toc481479132"/>
+      <w:bookmarkStart w:id="13" w:name="_Toc491954347"/>
       <w:r>
         <w:t>Adding DLS style time/date picker</w:t>
       </w:r>
-      <w:bookmarkEnd w:id="9"/>
+      <w:bookmarkEnd w:id="13"/>
     </w:p>
     <w:p>
       <w:pPr>
@@ -4642,7 +5161,7 @@
       <w:pPr>
         <w:pStyle w:val="Heading2"/>
       </w:pPr>
-      <w:bookmarkStart w:id="10" w:name="_Toc481479133"/>
+      <w:bookmarkStart w:id="14" w:name="_Toc491954348"/>
       <w:r>
         <w:t>Override with DLS attributes</w:t>
       </w:r>
@@ -4681,7 +5200,7 @@
         </w:rPr>
         <w:t xml:space="preserve"> for attributes styled with DLS color palette.</w:t>
       </w:r>
-      <w:bookmarkEnd w:id="10"/>
+      <w:bookmarkEnd w:id="14"/>
     </w:p>
     <w:p>
       <w:pPr>
@@ -4698,7 +5217,7 @@
           <w:color w:val="2F5496" w:themeColor="accent5" w:themeShade="BF"/>
         </w:rPr>
       </w:pPr>
-      <w:bookmarkStart w:id="11" w:name="_Toc481479134"/>
+      <w:bookmarkStart w:id="15" w:name="_Toc491954349"/>
       <w:r>
         <w:rPr>
           <w:rStyle w:val="SubtleEmphasis"/>
@@ -4718,7 +5237,7 @@
         </w:rPr>
         <w:t>UIKit</w:t>
       </w:r>
-      <w:bookmarkEnd w:id="11"/>
+      <w:bookmarkEnd w:id="15"/>
       <w:proofErr w:type="spellEnd"/>
     </w:p>
     <w:p>
@@ -4785,7 +5304,7 @@
                     <pic:cNvPicPr/>
                   </pic:nvPicPr>
                   <pic:blipFill>
-                    <a:blip r:embed="rId10">
+                    <a:blip r:embed="rId12">
                       <a:extLst>
                         <a:ext uri="{28A0092B-C50C-407E-A947-70E740481C1C}">
                           <a14:useLocalDpi xmlns:a14="http://schemas.microsoft.com/office/drawing/2010/main" val="0"/>
@@ -4838,6 +5357,7 @@
           <w:noProof/>
           <w:lang w:val="en-GB" w:eastAsia="en-GB"/>
         </w:rPr>
+        <w:lastRenderedPageBreak/>
         <w:drawing>
           <wp:inline distT="0" distB="0" distL="0" distR="0" wp14:anchorId="35425CFF" wp14:editId="786C9529">
             <wp:extent cx="5943600" cy="790816"/>
@@ -4854,7 +5374,7 @@
                     <pic:cNvPicPr/>
                   </pic:nvPicPr>
                   <pic:blipFill>
-                    <a:blip r:embed="rId11">
+                    <a:blip r:embed="rId13">
                       <a:extLst>
                         <a:ext uri="{28A0092B-C50C-407E-A947-70E740481C1C}">
                           <a14:useLocalDpi xmlns:a14="http://schemas.microsoft.com/office/drawing/2010/main" val="0"/>
@@ -5054,8 +5574,8 @@
         <w:tblLook w:val="04A0" w:firstRow="1" w:lastRow="0" w:firstColumn="1" w:lastColumn="0" w:noHBand="0" w:noVBand="1"/>
       </w:tblPr>
       <w:tblGrid>
-        <w:gridCol w:w="3174"/>
-        <w:gridCol w:w="6565"/>
+        <w:gridCol w:w="3045"/>
+        <w:gridCol w:w="6305"/>
       </w:tblGrid>
       <w:tr>
         <w:tc>
@@ -6279,19 +6799,8 @@
                 <w:sz w:val="18"/>
                 <w:szCs w:val="18"/>
               </w:rPr>
-              <w:t>com.phili</w:t>
-            </w:r>
-            <w:r>
-              <w:rPr>
-                <w:rFonts w:ascii="Segoe UI" w:hAnsi="Segoe UI" w:cs="Segoe UI"/>
-                <w:color w:val="000000"/>
-                <w:sz w:val="18"/>
-                <w:szCs w:val="18"/>
-              </w:rPr>
-              <w:t>ps.platform.uid.view.widget.UIPicker</w:t>
-            </w:r>
-            <w:bookmarkStart w:id="12" w:name="_GoBack"/>
-            <w:bookmarkEnd w:id="12"/>
+              <w:t>com.philips.platform.uid.view.widget.UIPicker</w:t>
+            </w:r>
           </w:p>
         </w:tc>
       </w:tr>
@@ -6306,7 +6815,7 @@
       </w:pPr>
     </w:p>
     <w:sectPr>
-      <w:footerReference w:type="default" r:id="rId12"/>
+      <w:footerReference w:type="default" r:id="rId14"/>
       <w:pgSz w:w="12240" w:h="15840"/>
       <w:pgMar w:top="1440" w:right="1440" w:bottom="1440" w:left="1440" w:header="720" w:footer="720" w:gutter="0"/>
       <w:cols w:space="720"/>
@@ -6833,7 +7342,7 @@
               <w:noProof/>
               <w:szCs w:val="16"/>
             </w:rPr>
-            <w:t>5</w:t>
+            <w:t>2</w:t>
           </w:r>
           <w:r>
             <w:rPr>
@@ -6879,7 +7388,7 @@
               <w:noProof/>
               <w:szCs w:val="16"/>
             </w:rPr>
-            <w:t>7</w:t>
+            <w:t>8</w:t>
           </w:r>
           <w:r>
             <w:rPr>
@@ -8226,6 +8735,181 @@
       <w:lvlJc w:val="right"/>
       <w:pPr>
         <w:ind w:left="6840" w:hanging="180"/>
+      </w:pPr>
+    </w:lvl>
+  </w:abstractNum>
+  <w:abstractNum w:abstractNumId="14">
+    <w:nsid w:val="6A3A7D97"/>
+    <w:multiLevelType w:val="multilevel"/>
+    <w:tmpl w:val="0809001D"/>
+    <w:lvl w:ilvl="0">
+      <w:start w:val="1"/>
+      <w:numFmt w:val="decimal"/>
+      <w:lvlText w:val="%1)"/>
+      <w:lvlJc w:val="left"/>
+      <w:pPr>
+        <w:ind w:left="360" w:hanging="360"/>
+      </w:pPr>
+    </w:lvl>
+    <w:lvl w:ilvl="1">
+      <w:start w:val="1"/>
+      <w:numFmt w:val="lowerLetter"/>
+      <w:lvlText w:val="%2)"/>
+      <w:lvlJc w:val="left"/>
+      <w:pPr>
+        <w:ind w:left="720" w:hanging="360"/>
+      </w:pPr>
+    </w:lvl>
+    <w:lvl w:ilvl="2">
+      <w:start w:val="1"/>
+      <w:numFmt w:val="lowerRoman"/>
+      <w:lvlText w:val="%3)"/>
+      <w:lvlJc w:val="left"/>
+      <w:pPr>
+        <w:ind w:left="1080" w:hanging="360"/>
+      </w:pPr>
+    </w:lvl>
+    <w:lvl w:ilvl="3">
+      <w:start w:val="1"/>
+      <w:numFmt w:val="decimal"/>
+      <w:lvlText w:val="(%4)"/>
+      <w:lvlJc w:val="left"/>
+      <w:pPr>
+        <w:ind w:left="1440" w:hanging="360"/>
+      </w:pPr>
+    </w:lvl>
+    <w:lvl w:ilvl="4">
+      <w:start w:val="1"/>
+      <w:numFmt w:val="lowerLetter"/>
+      <w:lvlText w:val="(%5)"/>
+      <w:lvlJc w:val="left"/>
+      <w:pPr>
+        <w:ind w:left="1800" w:hanging="360"/>
+      </w:pPr>
+    </w:lvl>
+    <w:lvl w:ilvl="5">
+      <w:start w:val="1"/>
+      <w:numFmt w:val="lowerRoman"/>
+      <w:lvlText w:val="(%6)"/>
+      <w:lvlJc w:val="left"/>
+      <w:pPr>
+        <w:ind w:left="2160" w:hanging="360"/>
+      </w:pPr>
+    </w:lvl>
+    <w:lvl w:ilvl="6">
+      <w:start w:val="1"/>
+      <w:numFmt w:val="decimal"/>
+      <w:lvlText w:val="%7."/>
+      <w:lvlJc w:val="left"/>
+      <w:pPr>
+        <w:ind w:left="2520" w:hanging="360"/>
+      </w:pPr>
+    </w:lvl>
+    <w:lvl w:ilvl="7">
+      <w:start w:val="1"/>
+      <w:numFmt w:val="lowerLetter"/>
+      <w:lvlText w:val="%8."/>
+      <w:lvlJc w:val="left"/>
+      <w:pPr>
+        <w:ind w:left="2880" w:hanging="360"/>
+      </w:pPr>
+    </w:lvl>
+    <w:lvl w:ilvl="8">
+      <w:start w:val="1"/>
+      <w:numFmt w:val="lowerRoman"/>
+      <w:lvlText w:val="%9."/>
+      <w:lvlJc w:val="left"/>
+      <w:pPr>
+        <w:ind w:left="3240" w:hanging="360"/>
+      </w:pPr>
+    </w:lvl>
+  </w:abstractNum>
+  <w:abstractNum w:abstractNumId="15">
+    <w:nsid w:val="79934A1C"/>
+    <w:multiLevelType w:val="hybridMultilevel"/>
+    <w:tmpl w:val="03263B5E"/>
+    <w:lvl w:ilvl="0" w:tplc="08090015">
+      <w:start w:val="1"/>
+      <w:numFmt w:val="upperLetter"/>
+      <w:lvlText w:val="%1."/>
+      <w:lvlJc w:val="left"/>
+      <w:pPr>
+        <w:ind w:left="936" w:hanging="360"/>
+      </w:pPr>
+      <w:rPr>
+        <w:rFonts w:hint="default"/>
+      </w:rPr>
+    </w:lvl>
+    <w:lvl w:ilvl="1" w:tplc="08090019" w:tentative="1">
+      <w:start w:val="1"/>
+      <w:numFmt w:val="lowerLetter"/>
+      <w:lvlText w:val="%2."/>
+      <w:lvlJc w:val="left"/>
+      <w:pPr>
+        <w:ind w:left="1656" w:hanging="360"/>
+      </w:pPr>
+    </w:lvl>
+    <w:lvl w:ilvl="2" w:tplc="0809001B" w:tentative="1">
+      <w:start w:val="1"/>
+      <w:numFmt w:val="lowerRoman"/>
+      <w:lvlText w:val="%3."/>
+      <w:lvlJc w:val="right"/>
+      <w:pPr>
+        <w:ind w:left="2376" w:hanging="180"/>
+      </w:pPr>
+    </w:lvl>
+    <w:lvl w:ilvl="3" w:tplc="0809000F" w:tentative="1">
+      <w:start w:val="1"/>
+      <w:numFmt w:val="decimal"/>
+      <w:lvlText w:val="%4."/>
+      <w:lvlJc w:val="left"/>
+      <w:pPr>
+        <w:ind w:left="3096" w:hanging="360"/>
+      </w:pPr>
+    </w:lvl>
+    <w:lvl w:ilvl="4" w:tplc="08090019" w:tentative="1">
+      <w:start w:val="1"/>
+      <w:numFmt w:val="lowerLetter"/>
+      <w:lvlText w:val="%5."/>
+      <w:lvlJc w:val="left"/>
+      <w:pPr>
+        <w:ind w:left="3816" w:hanging="360"/>
+      </w:pPr>
+    </w:lvl>
+    <w:lvl w:ilvl="5" w:tplc="0809001B" w:tentative="1">
+      <w:start w:val="1"/>
+      <w:numFmt w:val="lowerRoman"/>
+      <w:lvlText w:val="%6."/>
+      <w:lvlJc w:val="right"/>
+      <w:pPr>
+        <w:ind w:left="4536" w:hanging="180"/>
+      </w:pPr>
+    </w:lvl>
+    <w:lvl w:ilvl="6" w:tplc="0809000F" w:tentative="1">
+      <w:start w:val="1"/>
+      <w:numFmt w:val="decimal"/>
+      <w:lvlText w:val="%7."/>
+      <w:lvlJc w:val="left"/>
+      <w:pPr>
+        <w:ind w:left="5256" w:hanging="360"/>
+      </w:pPr>
+    </w:lvl>
+    <w:lvl w:ilvl="7" w:tplc="08090019" w:tentative="1">
+      <w:start w:val="1"/>
+      <w:numFmt w:val="lowerLetter"/>
+      <w:lvlText w:val="%8."/>
+      <w:lvlJc w:val="left"/>
+      <w:pPr>
+        <w:ind w:left="5976" w:hanging="360"/>
+      </w:pPr>
+    </w:lvl>
+    <w:lvl w:ilvl="8" w:tplc="0809001B" w:tentative="1">
+      <w:start w:val="1"/>
+      <w:numFmt w:val="lowerRoman"/>
+      <w:lvlText w:val="%9."/>
+      <w:lvlJc w:val="right"/>
+      <w:pPr>
+        <w:ind w:left="6696" w:hanging="180"/>
       </w:pPr>
     </w:lvl>
   </w:abstractNum>
@@ -8294,6 +8978,15 @@
   </w:num>
   <w:num w:numId="22">
     <w:abstractNumId w:val="8"/>
+  </w:num>
+  <w:num w:numId="23">
+    <w:abstractNumId w:val="4"/>
+  </w:num>
+  <w:num w:numId="24">
+    <w:abstractNumId w:val="14"/>
+  </w:num>
+  <w:num w:numId="25">
+    <w:abstractNumId w:val="15"/>
   </w:num>
 </w:numbering>
 </file>
@@ -9203,7 +9896,6 @@
     <w:name w:val="Normal (Web)"/>
     <w:basedOn w:val="Normal"/>
     <w:uiPriority w:val="99"/>
-    <w:semiHidden/>
     <w:unhideWhenUsed/>
     <w:rsid w:val="00BB1420"/>
     <w:pPr>
@@ -9894,7 +10586,7 @@
 </file>
 
 <file path=customXml/itemProps1.xml><?xml version="1.0" encoding="utf-8"?>
-<ds:datastoreItem xmlns:ds="http://schemas.openxmlformats.org/officeDocument/2006/customXml" ds:itemID="{2C011CA4-4B85-FE4D-BD3B-2B9495F6CAB8}">
+<ds:datastoreItem xmlns:ds="http://schemas.openxmlformats.org/officeDocument/2006/customXml" ds:itemID="{B22BF433-9458-984F-B2B9-9D85A8DDBF79}">
   <ds:schemaRefs>
     <ds:schemaRef ds:uri="http://schemas.openxmlformats.org/officeDocument/2006/bibliography"/>
   </ds:schemaRefs>

</xml_diff>

<commit_message>
Merged PR 2905: Merge feature/horizontal_slider to develop
</commit_message>
<xml_diff>
--- a/Documents/External/Integration_DLS_UIKit_V1.1.docx
+++ b/Documents/External/Integration_DLS_UIKit_V1.1.docx
@@ -576,7 +576,21 @@
               <w:rPr>
                 <w:sz w:val="32"/>
               </w:rPr>
-              <w:t>07-06-2017</w:t>
+              <w:t>30-1</w:t>
+            </w:r>
+            <w:bookmarkStart w:id="0" w:name="_GoBack"/>
+            <w:bookmarkEnd w:id="0"/>
+            <w:r>
+              <w:rPr>
+                <w:sz w:val="32"/>
+              </w:rPr>
+              <w:t>0</w:t>
+            </w:r>
+            <w:r>
+              <w:rPr>
+                <w:sz w:val="32"/>
+              </w:rPr>
+              <w:t>-2017</w:t>
             </w:r>
           </w:p>
         </w:tc>
@@ -1942,7 +1956,7 @@
           <w:color w:val="2F5496" w:themeColor="accent5" w:themeShade="BF"/>
         </w:rPr>
       </w:pPr>
-      <w:bookmarkStart w:id="0" w:name="_Toc491954337"/>
+      <w:bookmarkStart w:id="1" w:name="_Toc491954337"/>
       <w:r>
         <w:rPr>
           <w:rStyle w:val="SubtleEmphasis"/>
@@ -1952,7 +1966,7 @@
         </w:rPr>
         <w:t>Introduction</w:t>
       </w:r>
-      <w:bookmarkEnd w:id="0"/>
+      <w:bookmarkEnd w:id="1"/>
     </w:p>
     <w:p>
       <w:pPr>
@@ -2057,7 +2071,7 @@
           <w:color w:val="2F5496" w:themeColor="accent5" w:themeShade="BF"/>
         </w:rPr>
       </w:pPr>
-      <w:bookmarkStart w:id="1" w:name="_Toc491954338"/>
+      <w:bookmarkStart w:id="2" w:name="_Toc491954338"/>
       <w:r>
         <w:rPr>
           <w:rStyle w:val="SubtleEmphasis"/>
@@ -2067,7 +2081,7 @@
         </w:rPr>
         <w:t>Dependencies</w:t>
       </w:r>
-      <w:bookmarkEnd w:id="1"/>
+      <w:bookmarkEnd w:id="2"/>
     </w:p>
     <w:p>
       <w:pPr>
@@ -2095,11 +2109,11 @@
       <w:pPr>
         <w:pStyle w:val="Heading2"/>
       </w:pPr>
-      <w:bookmarkStart w:id="2" w:name="_Toc491954339"/>
+      <w:bookmarkStart w:id="3" w:name="_Toc491954339"/>
       <w:r>
         <w:t>Add artifactory in repository list in source root build.gradle</w:t>
       </w:r>
-      <w:bookmarkEnd w:id="2"/>
+      <w:bookmarkEnd w:id="3"/>
     </w:p>
     <w:p>
       <w:pPr>
@@ -2212,11 +2226,11 @@
       <w:pPr>
         <w:pStyle w:val="Heading2"/>
       </w:pPr>
-      <w:bookmarkStart w:id="3" w:name="_Toc491954340"/>
+      <w:bookmarkStart w:id="4" w:name="_Toc491954340"/>
       <w:r>
         <w:t>Add uikit dependency in project build.gradle</w:t>
       </w:r>
-      <w:bookmarkEnd w:id="3"/>
+      <w:bookmarkEnd w:id="4"/>
     </w:p>
     <w:p>
       <w:pPr>
@@ -2339,7 +2353,7 @@
           <w:color w:val="2F5496" w:themeColor="accent5" w:themeShade="BF"/>
         </w:rPr>
       </w:pPr>
-      <w:bookmarkStart w:id="4" w:name="_Toc491954341"/>
+      <w:bookmarkStart w:id="5" w:name="_Toc491954341"/>
       <w:r>
         <w:rPr>
           <w:rStyle w:val="SubtleEmphasis"/>
@@ -2350,7 +2364,7 @@
         <w:lastRenderedPageBreak/>
         <w:t>IconFont support</w:t>
       </w:r>
-      <w:bookmarkEnd w:id="4"/>
+      <w:bookmarkEnd w:id="5"/>
     </w:p>
     <w:p>
       <w:pPr>
@@ -2373,10 +2387,10 @@
       <w:r>
         <w:tab/>
       </w:r>
-      <w:bookmarkStart w:id="5" w:name="_MON_1565696132"/>
-      <w:bookmarkEnd w:id="5"/>
       <w:bookmarkStart w:id="6" w:name="_MON_1565696152"/>
       <w:bookmarkEnd w:id="6"/>
+      <w:bookmarkStart w:id="7" w:name="_MON_1565696132"/>
+      <w:bookmarkEnd w:id="7"/>
       <w:r>
         <w:object w:dxaOrig="1520" w:dyaOrig="960" w14:anchorId="03D10964">
           <v:shapetype id="_x0000_t75" coordsize="21600,21600" o:spt="75" o:preferrelative="t" path="m@4@5l@4@11@9@11@9@5xe" filled="f" stroked="f">
@@ -2401,7 +2415,7 @@
           <v:shape id="_x0000_i1025" type="#_x0000_t75" style="width:75.95pt;height:48.2pt" o:ole="">
             <v:imagedata r:id="rId10" o:title=""/>
           </v:shape>
-          <o:OLEObject Type="Embed" ProgID="Word.Document.12" ShapeID="_x0000_i1025" DrawAspect="Icon" ObjectID="_1567931348" r:id="rId11">
+          <o:OLEObject Type="Embed" ProgID="Word.Document.12" ShapeID="_x0000_i1025" DrawAspect="Icon" ObjectID="_1570868619" r:id="rId11">
             <o:FieldCodes>\s</o:FieldCodes>
           </o:OLEObject>
         </w:object>
@@ -2425,7 +2439,7 @@
           <w:color w:val="2F5496" w:themeColor="accent5" w:themeShade="BF"/>
         </w:rPr>
       </w:pPr>
-      <w:bookmarkStart w:id="7" w:name="_Toc491954342"/>
+      <w:bookmarkStart w:id="8" w:name="_Toc491954342"/>
       <w:r>
         <w:rPr>
           <w:rStyle w:val="SubtleEmphasis"/>
@@ -2435,7 +2449,7 @@
         </w:rPr>
         <w:t>Theme Setup</w:t>
       </w:r>
-      <w:bookmarkEnd w:id="7"/>
+      <w:bookmarkEnd w:id="8"/>
     </w:p>
     <w:p/>
     <w:p>
@@ -2664,14 +2678,14 @@
       <w:pPr>
         <w:pStyle w:val="Heading2"/>
       </w:pPr>
-      <w:bookmarkStart w:id="8" w:name="_Toc491954343"/>
+      <w:bookmarkStart w:id="9" w:name="_Toc491954343"/>
       <w:r>
         <w:t>S</w:t>
       </w:r>
       <w:r>
         <w:t>et Theme in Application</w:t>
       </w:r>
-      <w:bookmarkEnd w:id="8"/>
+      <w:bookmarkEnd w:id="9"/>
     </w:p>
     <w:p>
       <w:pPr>
@@ -2872,14 +2886,14 @@
       <w:pPr>
         <w:pStyle w:val="Heading2"/>
       </w:pPr>
-      <w:bookmarkStart w:id="9" w:name="_Toc491954344"/>
+      <w:bookmarkStart w:id="10" w:name="_Toc491954344"/>
       <w:r>
         <w:t xml:space="preserve">Set Theme in </w:t>
       </w:r>
       <w:r>
         <w:t>Activity</w:t>
       </w:r>
-      <w:bookmarkEnd w:id="9"/>
+      <w:bookmarkEnd w:id="10"/>
     </w:p>
     <w:p>
       <w:pPr>
@@ -3270,11 +3284,11 @@
       <w:pPr>
         <w:pStyle w:val="Heading2"/>
       </w:pPr>
-      <w:bookmarkStart w:id="10" w:name="_Toc491954345"/>
+      <w:bookmarkStart w:id="11" w:name="_Toc491954345"/>
       <w:r>
         <w:t>Inject Fonts in Application class</w:t>
       </w:r>
-      <w:bookmarkEnd w:id="10"/>
+      <w:bookmarkEnd w:id="11"/>
     </w:p>
     <w:tbl>
       <w:tblPr>
@@ -3354,7 +3368,7 @@
           <w:color w:val="2F5496" w:themeColor="accent5" w:themeShade="BF"/>
         </w:rPr>
       </w:pPr>
-      <w:bookmarkStart w:id="11" w:name="_Toc491954346"/>
+      <w:bookmarkStart w:id="12" w:name="_Toc491954346"/>
       <w:r>
         <w:rPr>
           <w:rStyle w:val="SubtleEmphasis"/>
@@ -3374,7 +3388,7 @@
         </w:rPr>
         <w:t xml:space="preserve"> DLS with non-DLS UIKit</w:t>
       </w:r>
-      <w:bookmarkEnd w:id="11"/>
+      <w:bookmarkEnd w:id="12"/>
     </w:p>
     <w:p>
       <w:pPr>
@@ -3621,11 +3635,11 @@
       <w:pPr>
         <w:pStyle w:val="Heading2"/>
       </w:pPr>
-      <w:bookmarkStart w:id="12" w:name="_Toc491954347"/>
+      <w:bookmarkStart w:id="13" w:name="_Toc491954347"/>
       <w:r>
         <w:t>Adding DLS style time/date picker</w:t>
       </w:r>
-      <w:bookmarkEnd w:id="12"/>
+      <w:bookmarkEnd w:id="13"/>
     </w:p>
     <w:p>
       <w:pPr>
@@ -3857,7 +3871,7 @@
       <w:pPr>
         <w:pStyle w:val="Heading2"/>
       </w:pPr>
-      <w:bookmarkStart w:id="13" w:name="_Toc491954348"/>
+      <w:bookmarkStart w:id="14" w:name="_Toc491954348"/>
       <w:r>
         <w:t>Override with DLS attributes</w:t>
       </w:r>
@@ -3894,7 +3908,7 @@
         </w:rPr>
         <w:t xml:space="preserve"> for attributes styled with DLS color palette.</w:t>
       </w:r>
-      <w:bookmarkEnd w:id="13"/>
+      <w:bookmarkEnd w:id="14"/>
     </w:p>
     <w:p>
       <w:pPr>
@@ -3911,7 +3925,7 @@
           <w:color w:val="2F5496" w:themeColor="accent5" w:themeShade="BF"/>
         </w:rPr>
       </w:pPr>
-      <w:bookmarkStart w:id="14" w:name="_Toc491954349"/>
+      <w:bookmarkStart w:id="15" w:name="_Toc491954349"/>
       <w:r>
         <w:rPr>
           <w:rStyle w:val="SubtleEmphasis"/>
@@ -3921,7 +3935,7 @@
         </w:rPr>
         <w:t>Integrating Language pack with UIKit</w:t>
       </w:r>
-      <w:bookmarkEnd w:id="14"/>
+      <w:bookmarkEnd w:id="15"/>
     </w:p>
     <w:p>
       <w:pPr>
@@ -7130,6 +7144,108 @@
           </w:p>
         </w:tc>
       </w:tr>
+      <w:tr>
+        <w:tc>
+          <w:tcPr>
+            <w:tcW w:w="3045" w:type="dxa"/>
+          </w:tcPr>
+          <w:p>
+            <w:pPr>
+              <w:tabs>
+                <w:tab w:val="center" w:pos="1479"/>
+              </w:tabs>
+              <w:jc w:val="center"/>
+              <w:rPr>
+                <w:sz w:val="20"/>
+                <w:szCs w:val="20"/>
+              </w:rPr>
+            </w:pPr>
+            <w:r>
+              <w:rPr>
+                <w:sz w:val="20"/>
+                <w:szCs w:val="20"/>
+              </w:rPr>
+              <w:t>SplashScreen</w:t>
+            </w:r>
+          </w:p>
+        </w:tc>
+        <w:tc>
+          <w:tcPr>
+            <w:tcW w:w="6305" w:type="dxa"/>
+          </w:tcPr>
+          <w:p>
+            <w:pPr>
+              <w:jc w:val="center"/>
+              <w:rPr>
+                <w:rFonts w:ascii="Segoe UI" w:hAnsi="Segoe UI" w:cs="Segoe UI"/>
+                <w:color w:val="000000"/>
+                <w:sz w:val="18"/>
+                <w:szCs w:val="18"/>
+              </w:rPr>
+            </w:pPr>
+            <w:r>
+              <w:rPr>
+                <w:rFonts w:ascii="Segoe UI" w:hAnsi="Segoe UI" w:cs="Segoe UI"/>
+                <w:color w:val="000000"/>
+                <w:sz w:val="18"/>
+                <w:szCs w:val="18"/>
+              </w:rPr>
+              <w:t>com.philips.platform.uid.view.widget.SplashScreen</w:t>
+            </w:r>
+          </w:p>
+        </w:tc>
+      </w:tr>
+      <w:tr>
+        <w:tc>
+          <w:tcPr>
+            <w:tcW w:w="3045" w:type="dxa"/>
+          </w:tcPr>
+          <w:p>
+            <w:pPr>
+              <w:tabs>
+                <w:tab w:val="center" w:pos="1479"/>
+              </w:tabs>
+              <w:jc w:val="center"/>
+              <w:rPr>
+                <w:sz w:val="20"/>
+                <w:szCs w:val="20"/>
+              </w:rPr>
+            </w:pPr>
+            <w:r>
+              <w:rPr>
+                <w:sz w:val="20"/>
+                <w:szCs w:val="20"/>
+              </w:rPr>
+              <w:t>Slider</w:t>
+            </w:r>
+          </w:p>
+        </w:tc>
+        <w:tc>
+          <w:tcPr>
+            <w:tcW w:w="6305" w:type="dxa"/>
+          </w:tcPr>
+          <w:p>
+            <w:pPr>
+              <w:jc w:val="center"/>
+              <w:rPr>
+                <w:rFonts w:ascii="Segoe UI" w:hAnsi="Segoe UI" w:cs="Segoe UI"/>
+                <w:color w:val="000000"/>
+                <w:sz w:val="18"/>
+                <w:szCs w:val="18"/>
+              </w:rPr>
+            </w:pPr>
+            <w:r>
+              <w:rPr>
+                <w:rFonts w:ascii="Segoe UI" w:hAnsi="Segoe UI" w:cs="Segoe UI"/>
+                <w:color w:val="000000"/>
+                <w:sz w:val="18"/>
+                <w:szCs w:val="18"/>
+              </w:rPr>
+              <w:t>com.philips.platform.uid.view.widget.Slider</w:t>
+            </w:r>
+          </w:p>
+        </w:tc>
+      </w:tr>
     </w:tbl>
     <w:p>
       <w:pPr>
@@ -7139,8 +7255,6 @@
           <w:szCs w:val="32"/>
         </w:rPr>
       </w:pPr>
-      <w:bookmarkStart w:id="15" w:name="_GoBack"/>
-      <w:bookmarkEnd w:id="15"/>
     </w:p>
     <w:sectPr>
       <w:footerReference w:type="default" r:id="rId14"/>
@@ -7650,7 +7764,7 @@
               <w:noProof/>
               <w:szCs w:val="16"/>
             </w:rPr>
-            <w:t>10</w:t>
+            <w:t>1</w:t>
           </w:r>
           <w:r>
             <w:rPr>
@@ -11010,7 +11124,7 @@
 </file>
 
 <file path=customXml/itemProps1.xml><?xml version="1.0" encoding="utf-8"?>
-<ds:datastoreItem xmlns:ds="http://schemas.openxmlformats.org/officeDocument/2006/customXml" ds:itemID="{38B42CBE-35F5-9046-B87B-0724A26D3B09}">
+<ds:datastoreItem xmlns:ds="http://schemas.openxmlformats.org/officeDocument/2006/customXml" ds:itemID="{8DFAE58B-94F0-A346-909F-A4D49FD30491}">
   <ds:schemaRefs>
     <ds:schemaRef ds:uri="http://schemas.openxmlformats.org/officeDocument/2006/bibliography"/>
   </ds:schemaRefs>

</xml_diff>